<commit_message>
Modificaciones al plan de estimación
se realizo una modificaciones en el tiempo esperado de implementación.
</commit_message>
<xml_diff>
--- a/PC-Inicio-PlanEstimacion.docx
+++ b/PC-Inicio-PlanEstimacion.docx
@@ -7,8 +7,6 @@
         <w:pStyle w:val="Puesto"/>
         <w:jc w:val="right"/>
       </w:pPr>
-      <w:bookmarkStart w:id="0" w:name="_GoBack"/>
-      <w:bookmarkEnd w:id="0"/>
       <w:r>
         <w:t>Participación en Convocatoria</w:t>
       </w:r>
@@ -18,21 +16,11 @@
         <w:pStyle w:val="Puesto"/>
         <w:jc w:val="right"/>
       </w:pPr>
-      <w:r>
-        <w:fldChar w:fldCharType="begin"/>
-      </w:r>
-      <w:r>
-        <w:instrText xml:space="preserve"> TITLE  \* MERGEFORMAT </w:instrText>
-      </w:r>
-      <w:r>
-        <w:fldChar w:fldCharType="separate"/>
-      </w:r>
-      <w:r>
-        <w:t>Plan de Estimación</w:t>
-      </w:r>
-      <w:r>
-        <w:fldChar w:fldCharType="end"/>
-      </w:r>
+      <w:fldSimple w:instr=" TITLE  \* MERGEFORMAT ">
+        <w:r>
+          <w:t>Plan de Estimación</w:t>
+        </w:r>
+      </w:fldSimple>
     </w:p>
     <w:p>
       <w:pPr>
@@ -1803,32 +1791,21 @@
       <w:r>
         <w:br w:type="page"/>
       </w:r>
-      <w:r>
-        <w:lastRenderedPageBreak/>
-        <w:fldChar w:fldCharType="begin"/>
-      </w:r>
-      <w:r>
-        <w:instrText xml:space="preserve"> TITLE  \* MERGEFORMAT </w:instrText>
-      </w:r>
-      <w:r>
-        <w:fldChar w:fldCharType="separate"/>
-      </w:r>
-      <w:r>
-        <w:t>Plan de Estimación</w:t>
-      </w:r>
-      <w:r>
-        <w:fldChar w:fldCharType="end"/>
-      </w:r>
+      <w:fldSimple w:instr=" TITLE  \* MERGEFORMAT ">
+        <w:r>
+          <w:t>Plan de Estimación</w:t>
+        </w:r>
+      </w:fldSimple>
     </w:p>
     <w:p>
       <w:pPr>
         <w:pStyle w:val="Ttulo1"/>
       </w:pPr>
-      <w:bookmarkStart w:id="1" w:name="_Toc398977039"/>
+      <w:bookmarkStart w:id="0" w:name="_Toc398977039"/>
       <w:r>
         <w:t>Introducción</w:t>
       </w:r>
-      <w:bookmarkEnd w:id="1"/>
+      <w:bookmarkEnd w:id="0"/>
     </w:p>
     <w:p>
       <w:pPr>
@@ -1877,32 +1854,32 @@
       <w:pPr>
         <w:pStyle w:val="Ttulo2"/>
       </w:pPr>
-      <w:bookmarkStart w:id="2" w:name="_Toc398977040"/>
+      <w:bookmarkStart w:id="1" w:name="_Toc398977040"/>
       <w:r>
         <w:t>Propósito</w:t>
       </w:r>
+      <w:bookmarkEnd w:id="1"/>
+    </w:p>
+    <w:p>
+      <w:pPr>
+        <w:pStyle w:val="InfoBlue"/>
+      </w:pPr>
+      <w:r>
+        <w:t>El plan de estimación  se realizó con el propósito de tener un conocimiento más acertado del costo, tiempo y tamaño del proyecto y las</w:t>
+      </w:r>
+      <w:r>
+        <w:t xml:space="preserve"> horas necesarias de dedicación.</w:t>
+      </w:r>
+    </w:p>
+    <w:p>
+      <w:pPr>
+        <w:pStyle w:val="Ttulo2"/>
+      </w:pPr>
+      <w:bookmarkStart w:id="2" w:name="_Toc398977041"/>
+      <w:r>
+        <w:t>Alcance</w:t>
+      </w:r>
       <w:bookmarkEnd w:id="2"/>
-    </w:p>
-    <w:p>
-      <w:pPr>
-        <w:pStyle w:val="InfoBlue"/>
-      </w:pPr>
-      <w:r>
-        <w:t>El plan de estimación  se realizó con el propósito de tener un conocimiento más acertado del costo, tiempo y tamaño del proyecto y las</w:t>
-      </w:r>
-      <w:r>
-        <w:t xml:space="preserve"> horas necesarias de dedicación.</w:t>
-      </w:r>
-    </w:p>
-    <w:p>
-      <w:pPr>
-        <w:pStyle w:val="Ttulo2"/>
-      </w:pPr>
-      <w:bookmarkStart w:id="3" w:name="_Toc398977041"/>
-      <w:r>
-        <w:t>Alcance</w:t>
-      </w:r>
-      <w:bookmarkEnd w:id="3"/>
     </w:p>
     <w:p>
       <w:pPr>
@@ -1926,49 +1903,49 @@
       <w:pPr>
         <w:pStyle w:val="Ttulo2"/>
       </w:pPr>
-      <w:bookmarkStart w:id="4" w:name="_Toc456598589"/>
-      <w:bookmarkStart w:id="5" w:name="_Toc456600920"/>
-      <w:bookmarkStart w:id="6" w:name="_Toc398977042"/>
+      <w:bookmarkStart w:id="3" w:name="_Toc456598589"/>
+      <w:bookmarkStart w:id="4" w:name="_Toc456600920"/>
+      <w:bookmarkStart w:id="5" w:name="_Toc398977042"/>
       <w:r>
         <w:t xml:space="preserve">Definiciones y </w:t>
       </w:r>
       <w:r>
         <w:t xml:space="preserve"> A</w:t>
       </w:r>
+      <w:bookmarkEnd w:id="3"/>
       <w:bookmarkEnd w:id="4"/>
+      <w:r>
+        <w:t>breviaciones</w:t>
+      </w:r>
       <w:bookmarkEnd w:id="5"/>
       <w:r>
-        <w:t>breviaciones</w:t>
+        <w:t xml:space="preserve"> </w:t>
+      </w:r>
+    </w:p>
+    <w:p>
+      <w:pPr>
+        <w:pStyle w:val="InfoBlue"/>
+      </w:pPr>
+      <w:r>
+        <w:t>Véase en el documento Glosario</w:t>
+      </w:r>
+    </w:p>
+    <w:p>
+      <w:pPr>
+        <w:pStyle w:val="Ttulo2"/>
+      </w:pPr>
+      <w:bookmarkStart w:id="6" w:name="_Toc456598590"/>
+      <w:bookmarkStart w:id="7" w:name="_Toc456600921"/>
+      <w:bookmarkStart w:id="8" w:name="_Toc398977043"/>
+      <w:r>
+        <w:t>Referen</w:t>
       </w:r>
       <w:bookmarkEnd w:id="6"/>
-      <w:r>
-        <w:t xml:space="preserve"> </w:t>
-      </w:r>
-    </w:p>
-    <w:p>
-      <w:pPr>
-        <w:pStyle w:val="InfoBlue"/>
-      </w:pPr>
-      <w:r>
-        <w:t>Véase en el documento Glosario</w:t>
-      </w:r>
-    </w:p>
-    <w:p>
-      <w:pPr>
-        <w:pStyle w:val="Ttulo2"/>
-      </w:pPr>
-      <w:bookmarkStart w:id="7" w:name="_Toc456598590"/>
-      <w:bookmarkStart w:id="8" w:name="_Toc456600921"/>
-      <w:bookmarkStart w:id="9" w:name="_Toc398977043"/>
-      <w:r>
-        <w:t>Referen</w:t>
-      </w:r>
       <w:bookmarkEnd w:id="7"/>
+      <w:r>
+        <w:t>cias</w:t>
+      </w:r>
       <w:bookmarkEnd w:id="8"/>
-      <w:r>
-        <w:t>cias</w:t>
-      </w:r>
-      <w:bookmarkEnd w:id="9"/>
     </w:p>
     <w:p>
       <w:pPr>
@@ -2035,11 +2012,11 @@
       <w:pPr>
         <w:pStyle w:val="Ttulo1"/>
       </w:pPr>
-      <w:bookmarkStart w:id="10" w:name="_Toc398977044"/>
+      <w:bookmarkStart w:id="9" w:name="_Toc398977044"/>
       <w:r>
         <w:t>Antecedentes</w:t>
       </w:r>
-      <w:bookmarkEnd w:id="10"/>
+      <w:bookmarkEnd w:id="9"/>
     </w:p>
     <w:p/>
     <w:p/>
@@ -2404,12 +2381,12 @@
       <w:pPr>
         <w:pStyle w:val="Ttulo1"/>
       </w:pPr>
-      <w:bookmarkStart w:id="11" w:name="_Toc398977045"/>
+      <w:bookmarkStart w:id="10" w:name="_Toc398977045"/>
       <w:r>
         <w:lastRenderedPageBreak/>
         <w:t>Estimación por puntos de Función</w:t>
       </w:r>
-      <w:bookmarkEnd w:id="11"/>
+      <w:bookmarkEnd w:id="10"/>
     </w:p>
     <w:p>
       <w:pPr>
@@ -2483,11 +2460,11 @@
       <w:pPr>
         <w:pStyle w:val="Ttulo2"/>
       </w:pPr>
-      <w:bookmarkStart w:id="12" w:name="_Toc398977046"/>
+      <w:bookmarkStart w:id="11" w:name="_Toc398977046"/>
       <w:r>
         <w:t>Identificar los Componentes del sistema</w:t>
       </w:r>
-      <w:bookmarkEnd w:id="12"/>
+      <w:bookmarkEnd w:id="11"/>
     </w:p>
     <w:p>
       <w:pPr>
@@ -4821,7 +4798,7 @@
       <w:pPr>
         <w:pStyle w:val="Ttulo2"/>
       </w:pPr>
-      <w:bookmarkStart w:id="13" w:name="_Toc398977047"/>
+      <w:bookmarkStart w:id="12" w:name="_Toc398977047"/>
       <w:r>
         <w:t>Contar lo elementos</w:t>
       </w:r>
@@ -4831,7 +4808,7 @@
       <w:r>
         <w:t xml:space="preserve"> y su complejidad</w:t>
       </w:r>
-      <w:bookmarkEnd w:id="13"/>
+      <w:bookmarkEnd w:id="12"/>
     </w:p>
     <w:p/>
     <w:p>
@@ -5559,11 +5536,11 @@
       <w:pPr>
         <w:pStyle w:val="Ttulo2"/>
       </w:pPr>
-      <w:bookmarkStart w:id="14" w:name="_Toc398977048"/>
+      <w:bookmarkStart w:id="13" w:name="_Toc398977048"/>
       <w:r>
         <w:t>Factor de complejidad</w:t>
       </w:r>
-      <w:bookmarkEnd w:id="14"/>
+      <w:bookmarkEnd w:id="13"/>
     </w:p>
     <w:p>
       <w:pPr>
@@ -7077,14 +7054,14 @@
           <w:lang w:val="es-ES_tradnl"/>
         </w:rPr>
       </w:pPr>
-      <w:bookmarkStart w:id="15" w:name="_Toc398977049"/>
+      <w:bookmarkStart w:id="14" w:name="_Toc398977049"/>
       <w:r>
         <w:rPr>
           <w:lang w:val="es-ES_tradnl"/>
         </w:rPr>
         <w:t>Puntos de función ajustados</w:t>
       </w:r>
-      <w:bookmarkEnd w:id="15"/>
+      <w:bookmarkEnd w:id="14"/>
     </w:p>
     <w:p>
       <w:pPr>
@@ -7181,11 +7158,11 @@
       <w:pPr>
         <w:pStyle w:val="Ttulo2"/>
       </w:pPr>
-      <w:bookmarkStart w:id="16" w:name="_Toc398977050"/>
+      <w:bookmarkStart w:id="15" w:name="_Toc398977050"/>
       <w:r>
         <w:t>Estimación de esfuerzo</w:t>
       </w:r>
-      <w:bookmarkEnd w:id="16"/>
+      <w:bookmarkEnd w:id="15"/>
     </w:p>
     <w:p>
       <w:pPr>
@@ -7278,11 +7255,11 @@
       <w:pPr>
         <w:pStyle w:val="Ttulo2"/>
       </w:pPr>
-      <w:bookmarkStart w:id="17" w:name="_Toc398977051"/>
+      <w:bookmarkStart w:id="16" w:name="_Toc398977051"/>
       <w:r>
         <w:t>Duración del proyecto</w:t>
       </w:r>
-      <w:bookmarkEnd w:id="17"/>
+      <w:bookmarkEnd w:id="16"/>
     </w:p>
     <w:p/>
     <w:p>
@@ -7473,11 +7450,11 @@
       <w:pPr>
         <w:pStyle w:val="Ttulo2"/>
       </w:pPr>
-      <w:bookmarkStart w:id="18" w:name="_Toc398977052"/>
+      <w:bookmarkStart w:id="17" w:name="_Toc398977052"/>
       <w:r>
         <w:t>Costo del proyecto</w:t>
       </w:r>
-      <w:bookmarkEnd w:id="18"/>
+      <w:bookmarkEnd w:id="17"/>
     </w:p>
     <w:p>
       <w:pPr>
@@ -7568,14 +7545,14 @@
       <w:pPr>
         <w:pStyle w:val="Ttulo1"/>
       </w:pPr>
-      <w:bookmarkStart w:id="19" w:name="_Toc398977053"/>
+      <w:bookmarkStart w:id="18" w:name="_Toc398977053"/>
       <w:r>
         <w:t>Método de estimación</w:t>
       </w:r>
       <w:r>
         <w:t xml:space="preserve"> de Puntos de Casos de Uso</w:t>
       </w:r>
-      <w:bookmarkEnd w:id="19"/>
+      <w:bookmarkEnd w:id="18"/>
       <w:r>
         <w:t xml:space="preserve"> </w:t>
       </w:r>
@@ -7816,11 +7793,11 @@
       <w:pPr>
         <w:pStyle w:val="Ttulo2"/>
       </w:pPr>
-      <w:bookmarkStart w:id="20" w:name="_Toc398977054"/>
+      <w:bookmarkStart w:id="19" w:name="_Toc398977054"/>
       <w:r>
         <w:t>Clasificar cada interacción entre actor y caso de uso según su complejidad y asignar un peso en función de ésta.</w:t>
       </w:r>
-      <w:bookmarkEnd w:id="20"/>
+      <w:bookmarkEnd w:id="19"/>
     </w:p>
     <w:p>
       <w:pPr>
@@ -8419,7 +8396,7 @@
                 <v:shape id="_x0000_i1025" type="#_x0000_t75" style="width:34.5pt;height:40.5pt" o:ole="">
                   <v:imagedata r:id="rId11" o:title=""/>
                 </v:shape>
-                <o:OLEObject Type="Embed" ProgID="PBrush" ShapeID="_x0000_i1025" DrawAspect="Content" ObjectID="_1474088101" r:id="rId12"/>
+                <o:OLEObject Type="Embed" ProgID="PBrush" ShapeID="_x0000_i1025" DrawAspect="Content" ObjectID="_1474749475" r:id="rId12"/>
               </w:object>
             </w:r>
           </w:p>
@@ -8507,7 +8484,7 @@
                 <v:shape id="_x0000_i1026" type="#_x0000_t75" style="width:57pt;height:45.75pt" o:ole="">
                   <v:imagedata r:id="rId13" o:title=""/>
                 </v:shape>
-                <o:OLEObject Type="Embed" ProgID="PBrush" ShapeID="_x0000_i1026" DrawAspect="Content" ObjectID="_1474088102" r:id="rId14"/>
+                <o:OLEObject Type="Embed" ProgID="PBrush" ShapeID="_x0000_i1026" DrawAspect="Content" ObjectID="_1474749476" r:id="rId14"/>
               </w:object>
             </w:r>
           </w:p>
@@ -8848,7 +8825,7 @@
       <w:pPr>
         <w:pStyle w:val="Ttulo2"/>
       </w:pPr>
-      <w:bookmarkStart w:id="21" w:name="_Toc398977055"/>
+      <w:bookmarkStart w:id="20" w:name="_Toc398977055"/>
       <w:r>
         <w:lastRenderedPageBreak/>
         <w:t>Calcular la complejidad de cada caso de uso según el número de transacciones o pasos del mismo</w:t>
@@ -8856,7 +8833,7 @@
       <w:r>
         <w:t>.</w:t>
       </w:r>
-      <w:bookmarkEnd w:id="21"/>
+      <w:bookmarkEnd w:id="20"/>
     </w:p>
     <w:p/>
     <w:p>
@@ -9809,6 +9786,478 @@
         </w:tc>
       </w:tr>
     </w:tbl>
+    <w:p>
+      <w:pPr>
+        <w:pStyle w:val="Textoindependiente"/>
+      </w:pPr>
+    </w:p>
+    <w:p>
+      <w:pPr>
+        <w:pStyle w:val="Textoindependiente"/>
+      </w:pPr>
+    </w:p>
+    <w:p>
+      <w:pPr>
+        <w:pStyle w:val="Textoindependiente"/>
+      </w:pPr>
+    </w:p>
+    <w:p>
+      <w:pPr>
+        <w:pStyle w:val="Textoindependiente"/>
+      </w:pPr>
+    </w:p>
+    <w:p>
+      <w:pPr>
+        <w:pStyle w:val="Textoindependiente"/>
+      </w:pPr>
+    </w:p>
+    <w:p>
+      <w:pPr>
+        <w:pStyle w:val="Textoindependiente"/>
+      </w:pPr>
+    </w:p>
+    <w:p>
+      <w:pPr>
+        <w:pStyle w:val="Textoindependiente"/>
+      </w:pPr>
+    </w:p>
+    <w:p>
+      <w:pPr>
+        <w:pStyle w:val="Textoindependiente"/>
+      </w:pPr>
+    </w:p>
+    <w:p>
+      <w:pPr>
+        <w:pStyle w:val="Textoindependiente"/>
+      </w:pPr>
+    </w:p>
+    <w:p>
+      <w:pPr>
+        <w:pStyle w:val="Textoindependiente"/>
+      </w:pPr>
+    </w:p>
+    <w:p>
+      <w:pPr>
+        <w:pStyle w:val="Textoindependiente"/>
+      </w:pPr>
+    </w:p>
+    <w:p>
+      <w:pPr>
+        <w:pStyle w:val="Textoindependiente"/>
+      </w:pPr>
+    </w:p>
+    <w:p>
+      <w:pPr>
+        <w:pStyle w:val="Textoindependiente"/>
+      </w:pPr>
+    </w:p>
+    <w:p>
+      <w:pPr>
+        <w:pStyle w:val="Textoindependiente"/>
+      </w:pPr>
+    </w:p>
+    <w:p>
+      <w:pPr>
+        <w:pStyle w:val="Textoindependiente"/>
+      </w:pPr>
+    </w:p>
+    <w:p>
+      <w:pPr>
+        <w:pStyle w:val="Textoindependiente"/>
+      </w:pPr>
+    </w:p>
+    <w:p>
+      <w:pPr>
+        <w:pStyle w:val="Textoindependiente"/>
+        <w:rPr>
+          <w:b/>
+          <w:sz w:val="24"/>
+          <w:szCs w:val="24"/>
+        </w:rPr>
+      </w:pPr>
+      <w:r>
+        <w:rPr>
+          <w:b/>
+          <w:sz w:val="24"/>
+          <w:szCs w:val="24"/>
+        </w:rPr>
+        <w:lastRenderedPageBreak/>
+        <w:t>Nueva planeación</w:t>
+      </w:r>
+    </w:p>
+    <w:p>
+      <w:pPr>
+        <w:pStyle w:val="Textoindependiente"/>
+      </w:pPr>
+    </w:p>
+    <w:p>
+      <w:pPr>
+        <w:pStyle w:val="Textoindependiente"/>
+      </w:pPr>
+      <w:r>
+        <w:t>Consultar convocatoria</w:t>
+      </w:r>
+    </w:p>
+    <w:p>
+      <w:pPr>
+        <w:pStyle w:val="Textoindependiente"/>
+      </w:pPr>
+      <w:r>
+        <w:t>Postularse convocatoria</w:t>
+      </w:r>
+    </w:p>
+    <w:p>
+      <w:pPr>
+        <w:pStyle w:val="Textoindependiente"/>
+      </w:pPr>
+      <w:r>
+        <w:t>Consultar mis postulaciones</w:t>
+      </w:r>
+    </w:p>
+    <w:p>
+      <w:pPr>
+        <w:pStyle w:val="Textoindependiente"/>
+      </w:pPr>
+      <w:r>
+        <w:t>Administrar solicitudes de cambio</w:t>
+      </w:r>
+    </w:p>
+    <w:p>
+      <w:pPr>
+        <w:pStyle w:val="Textoindependiente"/>
+      </w:pPr>
+      <w:r>
+        <w:t>Diligenciar participantes</w:t>
+      </w:r>
+    </w:p>
+    <w:p>
+      <w:pPr>
+        <w:pStyle w:val="Textoindependiente"/>
+      </w:pPr>
+      <w:r>
+        <w:t>Registrar productos</w:t>
+      </w:r>
+    </w:p>
+    <w:p>
+      <w:pPr>
+        <w:pStyle w:val="Textoindependiente"/>
+      </w:pPr>
+      <w:r>
+        <w:t>Registrar palabras claves</w:t>
+      </w:r>
+    </w:p>
+    <w:p>
+      <w:pPr>
+        <w:pStyle w:val="Textoindependiente"/>
+      </w:pPr>
+    </w:p>
+    <w:p>
+      <w:pPr>
+        <w:pStyle w:val="Textoindependiente"/>
+      </w:pPr>
+      <w:r>
+        <w:t>Se dedicaran 12 horas semanales para la implementación del proyecto de sw3.</w:t>
+      </w:r>
+    </w:p>
+    <w:p>
+      <w:pPr>
+        <w:pStyle w:val="Textoindependiente"/>
+        <w:ind w:left="0"/>
+      </w:pPr>
+    </w:p>
+    <w:tbl>
+      <w:tblPr>
+        <w:tblStyle w:val="Tablaconcuadrcula"/>
+        <w:tblW w:w="0" w:type="auto"/>
+        <w:tblInd w:w="720" w:type="dxa"/>
+        <w:tblLook w:val="04A0" w:firstRow="1" w:lastRow="0" w:firstColumn="1" w:lastColumn="0" w:noHBand="0" w:noVBand="1"/>
+      </w:tblPr>
+      <w:tblGrid>
+        <w:gridCol w:w="2903"/>
+        <w:gridCol w:w="2859"/>
+        <w:gridCol w:w="2868"/>
+      </w:tblGrid>
+      <w:tr>
+        <w:tc>
+          <w:tcPr>
+            <w:tcW w:w="2903" w:type="dxa"/>
+          </w:tcPr>
+          <w:p>
+            <w:pPr>
+              <w:pStyle w:val="Textoindependiente"/>
+              <w:ind w:left="0"/>
+            </w:pPr>
+            <w:r>
+              <w:t>Caso de Uso</w:t>
+            </w:r>
+          </w:p>
+        </w:tc>
+        <w:tc>
+          <w:tcPr>
+            <w:tcW w:w="2859" w:type="dxa"/>
+          </w:tcPr>
+          <w:p>
+            <w:pPr>
+              <w:pStyle w:val="Textoindependiente"/>
+              <w:ind w:left="0"/>
+            </w:pPr>
+            <w:r>
+              <w:t>Fecha Entrega</w:t>
+            </w:r>
+          </w:p>
+        </w:tc>
+        <w:tc>
+          <w:tcPr>
+            <w:tcW w:w="2868" w:type="dxa"/>
+          </w:tcPr>
+          <w:p>
+            <w:pPr>
+              <w:pStyle w:val="Textoindependiente"/>
+              <w:ind w:left="0"/>
+            </w:pPr>
+            <w:r>
+              <w:t>Horas dedicadas</w:t>
+            </w:r>
+          </w:p>
+        </w:tc>
+      </w:tr>
+      <w:tr>
+        <w:tc>
+          <w:tcPr>
+            <w:tcW w:w="2903" w:type="dxa"/>
+          </w:tcPr>
+          <w:p>
+            <w:pPr>
+              <w:pStyle w:val="Textoindependiente"/>
+              <w:ind w:left="0"/>
+            </w:pPr>
+            <w:r>
+              <w:t>Consultar convocatoria, postularse convocatoria.</w:t>
+            </w:r>
+          </w:p>
+        </w:tc>
+        <w:tc>
+          <w:tcPr>
+            <w:tcW w:w="2859" w:type="dxa"/>
+          </w:tcPr>
+          <w:p>
+            <w:pPr>
+              <w:pStyle w:val="Textoindependiente"/>
+              <w:ind w:left="0"/>
+            </w:pPr>
+            <w:r>
+              <w:t>17/10/14</w:t>
+            </w:r>
+          </w:p>
+        </w:tc>
+        <w:tc>
+          <w:tcPr>
+            <w:tcW w:w="2868" w:type="dxa"/>
+          </w:tcPr>
+          <w:p>
+            <w:pPr>
+              <w:pStyle w:val="Textoindependiente"/>
+              <w:ind w:left="0"/>
+            </w:pPr>
+            <w:r>
+              <w:t>4 horas</w:t>
+            </w:r>
+          </w:p>
+        </w:tc>
+      </w:tr>
+      <w:tr>
+        <w:tc>
+          <w:tcPr>
+            <w:tcW w:w="2903" w:type="dxa"/>
+          </w:tcPr>
+          <w:p>
+            <w:pPr>
+              <w:pStyle w:val="Textoindependiente"/>
+              <w:ind w:left="0"/>
+            </w:pPr>
+            <w:r>
+              <w:t>Registrar productos</w:t>
+            </w:r>
+          </w:p>
+          <w:p>
+            <w:pPr>
+              <w:pStyle w:val="Textoindependiente"/>
+              <w:ind w:left="0"/>
+            </w:pPr>
+            <w:r>
+              <w:t xml:space="preserve">Registrar palabras </w:t>
+            </w:r>
+          </w:p>
+          <w:p>
+            <w:pPr>
+              <w:pStyle w:val="Textoindependiente"/>
+              <w:ind w:left="0"/>
+            </w:pPr>
+            <w:r>
+              <w:t>Consultar mis postulaciones</w:t>
+            </w:r>
+          </w:p>
+          <w:p>
+            <w:pPr>
+              <w:pStyle w:val="Textoindependiente"/>
+              <w:ind w:left="0"/>
+            </w:pPr>
+          </w:p>
+        </w:tc>
+        <w:tc>
+          <w:tcPr>
+            <w:tcW w:w="2859" w:type="dxa"/>
+          </w:tcPr>
+          <w:p>
+            <w:pPr>
+              <w:pStyle w:val="Textoindependiente"/>
+              <w:ind w:left="0"/>
+            </w:pPr>
+            <w:r>
+              <w:t>28/10/14</w:t>
+            </w:r>
+          </w:p>
+        </w:tc>
+        <w:tc>
+          <w:tcPr>
+            <w:tcW w:w="2868" w:type="dxa"/>
+          </w:tcPr>
+          <w:p>
+            <w:pPr>
+              <w:pStyle w:val="Textoindependiente"/>
+              <w:ind w:left="0"/>
+            </w:pPr>
+            <w:r>
+              <w:t>20 horas</w:t>
+            </w:r>
+          </w:p>
+        </w:tc>
+      </w:tr>
+      <w:tr>
+        <w:tc>
+          <w:tcPr>
+            <w:tcW w:w="2903" w:type="dxa"/>
+          </w:tcPr>
+          <w:p>
+            <w:pPr>
+              <w:pStyle w:val="Textoindependiente"/>
+              <w:ind w:left="0"/>
+            </w:pPr>
+            <w:r>
+              <w:t>Administrar solicitudes de cambio</w:t>
+            </w:r>
+          </w:p>
+          <w:p>
+            <w:pPr>
+              <w:pStyle w:val="Textoindependiente"/>
+              <w:ind w:left="0"/>
+            </w:pPr>
+            <w:r>
+              <w:t>Diligenciar participantes</w:t>
+            </w:r>
+          </w:p>
+          <w:p>
+            <w:pPr>
+              <w:pStyle w:val="Textoindependiente"/>
+              <w:ind w:left="0"/>
+            </w:pPr>
+          </w:p>
+        </w:tc>
+        <w:tc>
+          <w:tcPr>
+            <w:tcW w:w="2859" w:type="dxa"/>
+          </w:tcPr>
+          <w:p>
+            <w:pPr>
+              <w:pStyle w:val="Textoindependiente"/>
+              <w:ind w:left="0"/>
+            </w:pPr>
+            <w:r>
+              <w:t>4/11/14</w:t>
+            </w:r>
+          </w:p>
+        </w:tc>
+        <w:tc>
+          <w:tcPr>
+            <w:tcW w:w="2868" w:type="dxa"/>
+          </w:tcPr>
+          <w:p>
+            <w:pPr>
+              <w:pStyle w:val="Textoindependiente"/>
+              <w:ind w:left="0"/>
+            </w:pPr>
+            <w:r>
+              <w:t>12 horas</w:t>
+            </w:r>
+          </w:p>
+        </w:tc>
+      </w:tr>
+    </w:tbl>
+    <w:p>
+      <w:pPr>
+        <w:pStyle w:val="Textoindependiente"/>
+      </w:pPr>
+    </w:p>
+    <w:p>
+      <w:pPr>
+        <w:pStyle w:val="Textoindependiente"/>
+      </w:pPr>
+      <w:bookmarkStart w:id="21" w:name="_GoBack"/>
+      <w:bookmarkEnd w:id="21"/>
+      <w:r>
+        <w:t>Haciendo un presupuesto de 6 horas por caso de uso, incluyendo pruebas e interfaz</w:t>
+      </w:r>
+    </w:p>
+    <w:p>
+      <w:pPr>
+        <w:pStyle w:val="Textoindependiente"/>
+      </w:pPr>
+    </w:p>
+    <w:p>
+      <w:pPr>
+        <w:pStyle w:val="Textoindependiente"/>
+      </w:pPr>
+    </w:p>
+    <w:p>
+      <w:pPr>
+        <w:pStyle w:val="Textoindependiente"/>
+      </w:pPr>
+    </w:p>
+    <w:p>
+      <w:pPr>
+        <w:pStyle w:val="Textoindependiente"/>
+      </w:pPr>
+    </w:p>
+    <w:p>
+      <w:pPr>
+        <w:pStyle w:val="Textoindependiente"/>
+      </w:pPr>
+    </w:p>
+    <w:p>
+      <w:pPr>
+        <w:pStyle w:val="Textoindependiente"/>
+      </w:pPr>
+    </w:p>
+    <w:p>
+      <w:pPr>
+        <w:pStyle w:val="Textoindependiente"/>
+      </w:pPr>
+    </w:p>
+    <w:p>
+      <w:pPr>
+        <w:pStyle w:val="Textoindependiente"/>
+      </w:pPr>
+    </w:p>
+    <w:p>
+      <w:pPr>
+        <w:pStyle w:val="Textoindependiente"/>
+      </w:pPr>
+    </w:p>
+    <w:p>
+      <w:pPr>
+        <w:pStyle w:val="Textoindependiente"/>
+      </w:pPr>
+    </w:p>
     <w:p>
       <w:pPr>
         <w:pStyle w:val="Textoindependiente"/>
@@ -10031,7 +10480,7 @@
               <w:rStyle w:val="Nmerodepgina"/>
               <w:noProof/>
             </w:rPr>
-            <w:t>11</w:t>
+            <w:t>13</w:t>
           </w:r>
           <w:r>
             <w:rPr>
@@ -10068,7 +10517,7 @@
               <w:rStyle w:val="Nmerodepgina"/>
               <w:noProof/>
             </w:rPr>
-            <w:t>11</w:t>
+            <w:t>13</w:t>
           </w:r>
           <w:r>
             <w:rPr>
@@ -12956,7 +13405,7 @@
 </file>
 
 <file path=customXml/itemProps1.xml><?xml version="1.0" encoding="utf-8"?>
-<ds:datastoreItem xmlns:ds="http://schemas.openxmlformats.org/officeDocument/2006/customXml" ds:itemID="{B6B5A61A-A833-4915-A34A-662BEF952624}">
+<ds:datastoreItem xmlns:ds="http://schemas.openxmlformats.org/officeDocument/2006/customXml" ds:itemID="{EA57B35C-EB7D-44E3-8628-797E9965B2F0}">
   <ds:schemaRefs>
     <ds:schemaRef ds:uri="http://schemas.openxmlformats.org/officeDocument/2006/bibliography"/>
   </ds:schemaRefs>

</xml_diff>

<commit_message>
modificación plan de estimación
modificación en el plan de estimación
</commit_message>
<xml_diff>
--- a/PC-Inicio-PlanEstimacion.docx
+++ b/PC-Inicio-PlanEstimacion.docx
@@ -16,11 +16,21 @@
         <w:pStyle w:val="Puesto"/>
         <w:jc w:val="right"/>
       </w:pPr>
-      <w:fldSimple w:instr=" TITLE  \* MERGEFORMAT ">
-        <w:r>
-          <w:t>Plan de Estimación</w:t>
-        </w:r>
-      </w:fldSimple>
+      <w:r>
+        <w:fldChar w:fldCharType="begin"/>
+      </w:r>
+      <w:r>
+        <w:instrText xml:space="preserve"> TITLE  \* MERGEFORMAT </w:instrText>
+      </w:r>
+      <w:r>
+        <w:fldChar w:fldCharType="separate"/>
+      </w:r>
+      <w:r>
+        <w:t>Plan de Estimación</w:t>
+      </w:r>
+      <w:r>
+        <w:fldChar w:fldCharType="end"/>
+      </w:r>
     </w:p>
     <w:p>
       <w:pPr>
@@ -74,20 +84,10 @@
       <w:pPr>
         <w:pStyle w:val="Puesto"/>
       </w:pPr>
-      <w:proofErr w:type="spellStart"/>
       <w:r>
         <w:lastRenderedPageBreak/>
-        <w:t>Revision</w:t>
-      </w:r>
-      <w:proofErr w:type="spellEnd"/>
-      <w:r>
-        <w:t xml:space="preserve"> </w:t>
-      </w:r>
-      <w:proofErr w:type="spellStart"/>
-      <w:r>
-        <w:t>History</w:t>
-      </w:r>
-      <w:proofErr w:type="spellEnd"/>
+        <w:t>Revision History</w:t>
+      </w:r>
     </w:p>
     <w:tbl>
       <w:tblPr>
@@ -142,14 +142,12 @@
                 <w:b/>
               </w:rPr>
             </w:pPr>
-            <w:proofErr w:type="spellStart"/>
             <w:r>
               <w:rPr>
                 <w:b/>
               </w:rPr>
               <w:t>Version</w:t>
             </w:r>
-            <w:proofErr w:type="spellEnd"/>
           </w:p>
         </w:tc>
         <w:tc>
@@ -164,14 +162,12 @@
                 <w:b/>
               </w:rPr>
             </w:pPr>
-            <w:proofErr w:type="spellStart"/>
             <w:r>
               <w:rPr>
                 <w:b/>
               </w:rPr>
               <w:t>Description</w:t>
             </w:r>
-            <w:proofErr w:type="spellEnd"/>
           </w:p>
         </w:tc>
         <w:tc>
@@ -186,14 +182,12 @@
                 <w:b/>
               </w:rPr>
             </w:pPr>
-            <w:proofErr w:type="spellStart"/>
             <w:r>
               <w:rPr>
                 <w:b/>
               </w:rPr>
               <w:t>Author</w:t>
             </w:r>
-            <w:proofErr w:type="spellEnd"/>
           </w:p>
         </w:tc>
       </w:tr>
@@ -245,13 +239,8 @@
             <w:pPr>
               <w:pStyle w:val="Tabletext"/>
             </w:pPr>
-            <w:proofErr w:type="spellStart"/>
-            <w:r>
-              <w:t>Julian</w:t>
-            </w:r>
-            <w:proofErr w:type="spellEnd"/>
-            <w:r>
-              <w:t xml:space="preserve"> David Serna Echeverri</w:t>
+            <w:r>
+              <w:t>Julian David Serna Echeverri</w:t>
             </w:r>
           </w:p>
         </w:tc>
@@ -304,13 +293,8 @@
             <w:pPr>
               <w:pStyle w:val="Tabletext"/>
             </w:pPr>
-            <w:proofErr w:type="spellStart"/>
-            <w:r>
-              <w:t>Julian</w:t>
-            </w:r>
-            <w:proofErr w:type="spellEnd"/>
-            <w:r>
-              <w:t xml:space="preserve"> David Serna Echeverri</w:t>
+            <w:r>
+              <w:t>Julian David Serna Echeverri</w:t>
             </w:r>
           </w:p>
         </w:tc>
@@ -354,15 +338,7 @@
               <w:pStyle w:val="Tabletext"/>
             </w:pPr>
             <w:r>
-              <w:t xml:space="preserve">Elaboración de </w:t>
-            </w:r>
-            <w:proofErr w:type="spellStart"/>
-            <w:r>
-              <w:t>estimacion</w:t>
-            </w:r>
-            <w:proofErr w:type="spellEnd"/>
-            <w:r>
-              <w:t xml:space="preserve"> por puntos de caso de uso</w:t>
+              <w:t>Elaboración de estimacion por puntos de caso de uso</w:t>
             </w:r>
           </w:p>
         </w:tc>
@@ -374,13 +350,8 @@
             <w:pPr>
               <w:pStyle w:val="Tabletext"/>
             </w:pPr>
-            <w:proofErr w:type="spellStart"/>
-            <w:r>
-              <w:t>Julian</w:t>
-            </w:r>
-            <w:proofErr w:type="spellEnd"/>
-            <w:r>
-              <w:t xml:space="preserve"> David Serna Echeverri</w:t>
+            <w:r>
+              <w:t>Julian David Serna Echeverri</w:t>
             </w:r>
           </w:p>
         </w:tc>
@@ -1791,11 +1762,22 @@
       <w:r>
         <w:br w:type="page"/>
       </w:r>
-      <w:fldSimple w:instr=" TITLE  \* MERGEFORMAT ">
-        <w:r>
-          <w:t>Plan de Estimación</w:t>
-        </w:r>
-      </w:fldSimple>
+      <w:r>
+        <w:lastRenderedPageBreak/>
+        <w:fldChar w:fldCharType="begin"/>
+      </w:r>
+      <w:r>
+        <w:instrText xml:space="preserve"> TITLE  \* MERGEFORMAT </w:instrText>
+      </w:r>
+      <w:r>
+        <w:fldChar w:fldCharType="separate"/>
+      </w:r>
+      <w:r>
+        <w:t>Plan de Estimación</w:t>
+      </w:r>
+      <w:r>
+        <w:fldChar w:fldCharType="end"/>
+      </w:r>
     </w:p>
     <w:p>
       <w:pPr>
@@ -1831,23 +1813,7 @@
         <w:jc w:val="both"/>
       </w:pPr>
       <w:r>
-        <w:t xml:space="preserve">La estimación es una de las actividades más importantes en el proceso de desarrollo de productos de software esta ayuda a obtener una aproximación del tamaño, el costo y la duración del proyecto; </w:t>
-      </w:r>
-      <w:proofErr w:type="spellStart"/>
-      <w:r>
-        <w:t>mas</w:t>
-      </w:r>
-      <w:proofErr w:type="spellEnd"/>
-      <w:r>
-        <w:t xml:space="preserve"> adelante se pueden encontrar la estimación de la duración, costo y horas dedicadas al trabajo para </w:t>
-      </w:r>
-      <w:proofErr w:type="spellStart"/>
-      <w:r>
-        <w:t>le</w:t>
-      </w:r>
-      <w:proofErr w:type="spellEnd"/>
-      <w:r>
-        <w:t xml:space="preserve"> proyecto antes mencionado.</w:t>
+        <w:t>La estimación es una de las actividades más importantes en el proceso de desarrollo de productos de software esta ayuda a obtener una aproximación del tamaño, el costo y la duración del proyecto; mas adelante se pueden encontrar la estimación de la duración, costo y horas dedicadas al trabajo para le proyecto antes mencionado.</w:t>
       </w:r>
     </w:p>
     <w:p>
@@ -1962,18 +1928,10 @@
         <w:t xml:space="preserve">, </w:t>
       </w:r>
       <w:r>
-        <w:t xml:space="preserve">Fundación Universitaria Konrad </w:t>
-      </w:r>
-      <w:proofErr w:type="gramStart"/>
-      <w:r>
-        <w:t>Lorenz</w:t>
-      </w:r>
-      <w:r>
-        <w:t xml:space="preserve"> ,</w:t>
-      </w:r>
-      <w:proofErr w:type="gramEnd"/>
-      <w:r>
-        <w:t xml:space="preserve"> </w:t>
+        <w:t>Fundación Universitaria Konrad Lorenz</w:t>
+      </w:r>
+      <w:r>
+        <w:t xml:space="preserve"> , </w:t>
       </w:r>
       <w:r>
         <w:t>Jul</w:t>
@@ -4507,16 +4465,8 @@
         <w:rPr>
           <w:lang w:val="es-CO"/>
         </w:rPr>
-        <w:t xml:space="preserve">Entidad </w:t>
-      </w:r>
-      <w:proofErr w:type="spellStart"/>
-      <w:r>
-        <w:rPr>
-          <w:lang w:val="es-CO"/>
-        </w:rPr>
-        <w:t>FuncionarioColciencias</w:t>
-      </w:r>
-      <w:proofErr w:type="spellEnd"/>
+        <w:t>Entidad FuncionarioColciencias</w:t>
+      </w:r>
     </w:p>
     <w:p>
       <w:pPr>
@@ -4557,16 +4507,8 @@
         <w:rPr>
           <w:lang w:val="es-CO"/>
         </w:rPr>
-        <w:t xml:space="preserve">Entidad </w:t>
-      </w:r>
-      <w:proofErr w:type="spellStart"/>
-      <w:r>
-        <w:rPr>
-          <w:lang w:val="es-CO"/>
-        </w:rPr>
-        <w:t>RespuestaConvocatoria</w:t>
-      </w:r>
-      <w:proofErr w:type="spellEnd"/>
+        <w:t>Entidad RespuestaConvocatoria</w:t>
+      </w:r>
     </w:p>
     <w:p>
       <w:pPr>
@@ -4586,16 +4528,8 @@
         <w:rPr>
           <w:lang w:val="es-CO"/>
         </w:rPr>
-        <w:t xml:space="preserve">Entidad </w:t>
-      </w:r>
-      <w:proofErr w:type="spellStart"/>
-      <w:r>
-        <w:rPr>
-          <w:lang w:val="es-CO"/>
-        </w:rPr>
-        <w:t>DirectorGrupo</w:t>
-      </w:r>
-      <w:proofErr w:type="spellEnd"/>
+        <w:t>Entidad DirectorGrupo</w:t>
+      </w:r>
     </w:p>
     <w:p>
       <w:pPr>
@@ -4615,16 +4549,8 @@
         <w:rPr>
           <w:lang w:val="es-CO"/>
         </w:rPr>
-        <w:t xml:space="preserve">Entidad </w:t>
-      </w:r>
-      <w:proofErr w:type="spellStart"/>
-      <w:r>
-        <w:rPr>
-          <w:lang w:val="es-CO"/>
-        </w:rPr>
-        <w:t>RequisitosMinimos</w:t>
-      </w:r>
-      <w:proofErr w:type="spellEnd"/>
+        <w:t>Entidad RequisitosMinimos</w:t>
+      </w:r>
     </w:p>
     <w:p>
       <w:pPr>
@@ -4644,16 +4570,8 @@
         <w:rPr>
           <w:lang w:val="es-CO"/>
         </w:rPr>
-        <w:t xml:space="preserve">Entidad </w:t>
-      </w:r>
-      <w:proofErr w:type="spellStart"/>
-      <w:r>
-        <w:rPr>
-          <w:lang w:val="es-CO"/>
-        </w:rPr>
-        <w:t>UsuarioComunidadColciencias</w:t>
-      </w:r>
-      <w:proofErr w:type="spellEnd"/>
+        <w:t>Entidad UsuarioComunidadColciencias</w:t>
+      </w:r>
     </w:p>
     <w:p>
       <w:pPr>
@@ -4778,16 +4696,8 @@
         <w:rPr>
           <w:lang w:val="es-CO"/>
         </w:rPr>
-        <w:t xml:space="preserve">Entidad </w:t>
-      </w:r>
-      <w:proofErr w:type="spellStart"/>
-      <w:r>
-        <w:rPr>
-          <w:lang w:val="es-CO"/>
-        </w:rPr>
-        <w:t>PalabrasClave</w:t>
-      </w:r>
-      <w:proofErr w:type="spellEnd"/>
+        <w:t>Entidad PalabrasClave</w:t>
+      </w:r>
     </w:p>
     <w:p>
       <w:pPr>
@@ -8396,7 +8306,7 @@
                 <v:shape id="_x0000_i1025" type="#_x0000_t75" style="width:34.5pt;height:40.5pt" o:ole="">
                   <v:imagedata r:id="rId11" o:title=""/>
                 </v:shape>
-                <o:OLEObject Type="Embed" ProgID="PBrush" ShapeID="_x0000_i1025" DrawAspect="Content" ObjectID="_1474749475" r:id="rId12"/>
+                <o:OLEObject Type="Embed" ProgID="PBrush" ShapeID="_x0000_i1025" DrawAspect="Content" ObjectID="_1474793767" r:id="rId12"/>
               </w:object>
             </w:r>
           </w:p>
@@ -8484,7 +8394,7 @@
                 <v:shape id="_x0000_i1026" type="#_x0000_t75" style="width:57pt;height:45.75pt" o:ole="">
                   <v:imagedata r:id="rId13" o:title=""/>
                 </v:shape>
-                <o:OLEObject Type="Embed" ProgID="PBrush" ShapeID="_x0000_i1026" DrawAspect="Content" ObjectID="_1474749476" r:id="rId14"/>
+                <o:OLEObject Type="Embed" ProgID="PBrush" ShapeID="_x0000_i1026" DrawAspect="Content" ObjectID="_1474793768" r:id="rId14"/>
               </w:object>
             </w:r>
           </w:p>
@@ -10046,7 +9956,12 @@
               <w:ind w:left="0"/>
             </w:pPr>
             <w:r>
-              <w:t>17/10/14</w:t>
+              <w:t>20</w:t>
+            </w:r>
+            <w:bookmarkStart w:id="21" w:name="_GoBack"/>
+            <w:bookmarkEnd w:id="21"/>
+            <w:r>
+              <w:t>/10/14</w:t>
             </w:r>
           </w:p>
         </w:tc>
@@ -10202,8 +10117,6 @@
       <w:pPr>
         <w:pStyle w:val="Textoindependiente"/>
       </w:pPr>
-      <w:bookmarkStart w:id="21" w:name="_GoBack"/>
-      <w:bookmarkEnd w:id="21"/>
       <w:r>
         <w:t>Haciendo un presupuesto de 6 horas por caso de uso, incluyendo pruebas e interfaz</w:t>
       </w:r>
@@ -10385,11 +10298,9 @@
           <w:pPr>
             <w:ind w:right="360"/>
           </w:pPr>
-          <w:proofErr w:type="spellStart"/>
           <w:r>
             <w:t>Confidential</w:t>
           </w:r>
-          <w:proofErr w:type="spellEnd"/>
         </w:p>
       </w:tc>
       <w:tc>
@@ -10410,15 +10321,7 @@
             <w:sym w:font="Symbol" w:char="F0D3"/>
           </w:r>
           <w:r>
-            <w:t xml:space="preserve">Universidad del </w:t>
-          </w:r>
-          <w:proofErr w:type="spellStart"/>
-          <w:r>
-            <w:t>Quindio</w:t>
-          </w:r>
-          <w:proofErr w:type="spellEnd"/>
-          <w:r>
-            <w:t xml:space="preserve">, </w:t>
+            <w:t xml:space="preserve">Universidad del Quindio, </w:t>
           </w:r>
           <w:r>
             <w:fldChar w:fldCharType="begin"/>
@@ -10657,13 +10560,8 @@
           <w:tcW w:w="6379" w:type="dxa"/>
         </w:tcPr>
         <w:p>
-          <w:proofErr w:type="spellStart"/>
           <w:r>
-            <w:t>Participacion</w:t>
-          </w:r>
-          <w:proofErr w:type="spellEnd"/>
-          <w:r>
-            <w:t xml:space="preserve"> en convocatoria</w:t>
+            <w:t>Participacion en convocatoria</w:t>
           </w:r>
         </w:p>
       </w:tc>
@@ -10680,15 +10578,7 @@
             <w:ind w:right="68"/>
           </w:pPr>
           <w:r>
-            <w:t xml:space="preserve">  </w:t>
-          </w:r>
-          <w:proofErr w:type="spellStart"/>
-          <w:r>
-            <w:t>Version</w:t>
-          </w:r>
-          <w:proofErr w:type="spellEnd"/>
-          <w:r>
-            <w:t>:           1.0</w:t>
+            <w:t xml:space="preserve">  Version:           1.0</w:t>
           </w:r>
         </w:p>
       </w:tc>
@@ -10699,29 +10589,14 @@
           <w:tcW w:w="6379" w:type="dxa"/>
         </w:tcPr>
         <w:p>
-          <w:r>
-            <w:fldChar w:fldCharType="begin"/>
-          </w:r>
-          <w:r>
-            <w:instrText xml:space="preserve"> TITLE  \* MERGEFORMAT </w:instrText>
-          </w:r>
-          <w:r>
-            <w:fldChar w:fldCharType="separate"/>
-          </w:r>
-          <w:r>
-            <w:t xml:space="preserve">Plan de </w:t>
-          </w:r>
-          <w:proofErr w:type="spellStart"/>
+          <w:fldSimple w:instr=" TITLE  \* MERGEFORMAT ">
+            <w:r>
+              <w:t>Plan de Estimación</w:t>
+            </w:r>
+          </w:fldSimple>
           <w:r>
             <w:t>Estimación</w:t>
           </w:r>
-          <w:r>
-            <w:fldChar w:fldCharType="end"/>
-          </w:r>
-          <w:r>
-            <w:t>Estimación</w:t>
-          </w:r>
-          <w:proofErr w:type="spellEnd"/>
         </w:p>
       </w:tc>
       <w:tc>
@@ -13405,7 +13280,7 @@
 </file>
 
 <file path=customXml/itemProps1.xml><?xml version="1.0" encoding="utf-8"?>
-<ds:datastoreItem xmlns:ds="http://schemas.openxmlformats.org/officeDocument/2006/customXml" ds:itemID="{EA57B35C-EB7D-44E3-8628-797E9965B2F0}">
+<ds:datastoreItem xmlns:ds="http://schemas.openxmlformats.org/officeDocument/2006/customXml" ds:itemID="{9ED2D48A-08A2-4CF7-A03C-A3CC19F85B07}">
   <ds:schemaRefs>
     <ds:schemaRef ds:uri="http://schemas.openxmlformats.org/officeDocument/2006/bibliography"/>
   </ds:schemaRefs>

</xml_diff>